<commit_message>
Ispravka dokumenta o kreacijskim patternima
Prepravljena upotreba payyerna prototype
</commit_message>
<xml_diff>
--- a/Paterni/Kreacijski patterni/Kreacijski paterni.docx
+++ b/Paterni/Kreacijski patterni/Kreacijski paterni.docx
@@ -237,7 +237,18 @@
         <w:rPr>
           <w:rtl w:val="0"/>
         </w:rPr>
-        <w:t xml:space="preserve">Ukoliko bi naš sistem bio proširen sa korisničkim zahtjevom da aplikacija prati rezultate korisnika studenata, kao dodatni kriterij kvalitete tutora i instrukcija bilo bi neophodno prosiriti i bazu podataka. To bi znatno oslabilo performance pristupa bazi podataka ukoliko bi bilo potrebno obrađivati podatke za potrebe statistike ili pretrage optimalnog tutora po željenim kriterijima. Zbog toga je korisno da se implementira Prototype pattern koji bi omogućio da već učitane podatke “recikliramo”, odnosno ponovno iskoristimo putem kloniranja.</w:t>
+        <w:t xml:space="preserve">Ukoliko bi željeli da analiziramo karakteristike određenih tutora i studenata, što bi znatno oslabilo performance dobavljanja informacija iz baze podataka i samim time usporilo rad naše aplikacije. </w:t>
+      </w:r>
+      <w:r>
+        <w:rPr>
+          <w:rtl w:val="0"/>
+        </w:rPr>
+        <w:t xml:space="preserve"> Zbog toga je korisno da se implementira Prototype pattern koji bi omogućio da već učitane podatke “recikliramo”, odnosno ponovno iskoristimo putem kloniranja.</w:t>
+      </w:r>
+      <w:r>
+        <w:rPr>
+          <w:rtl w:val="0"/>
+        </w:rPr>
       </w:r>
     </w:p>
     <w:p>

</xml_diff>